<commit_message>
Update artigo - Projeto prático – Web Design - Currículo Profissional.docx
</commit_message>
<xml_diff>
--- a/artigo - Projeto prático – Web Design - Currículo Profissional.docx
+++ b/artigo - Projeto prático – Web Design - Currículo Profissional.docx
@@ -1328,6 +1328,7 @@
       <w:r>
         <w:rPr>
           <w:rFonts w:ascii="Arial" w:hAnsi="Arial" w:cs="Arial"/>
+          <w:noProof/>
         </w:rPr>
         <w:drawing>
           <wp:inline distT="0" distB="0" distL="0" distR="0" wp14:anchorId="2AEE6FB7" wp14:editId="364FA282">
@@ -1531,21 +1532,13 @@
       <w:pPr>
         <w:spacing w:line="360" w:lineRule="auto"/>
         <w:jc w:val="both"/>
-        <w:rPr>
-          <w:rFonts w:ascii="Arial" w:hAnsi="Arial" w:cs="Arial"/>
-          <w:b/>
-          <w:bCs/>
-        </w:rPr>
       </w:pPr>
       <w:hyperlink r:id="rId10" w:history="1">
         <w:r>
           <w:rPr>
             <w:rStyle w:val="Hyperlink"/>
-            <w:rFonts w:ascii="Arial" w:hAnsi="Arial" w:cs="Arial"/>
-            <w:b/>
-            <w:bCs/>
           </w:rPr>
-          <w:t>https://github.com/Matheus-Takimoto/mediamni-care</w:t>
+          <w:t>https://github.com/Matheus-Takimoto/WebDesign</w:t>
         </w:r>
       </w:hyperlink>
     </w:p>
@@ -3002,6 +2995,7 @@
   <w:style w:type="character" w:default="1" w:styleId="Fontepargpadro">
     <w:name w:val="Default Paragraph Font"/>
     <w:uiPriority w:val="1"/>
+    <w:semiHidden/>
     <w:unhideWhenUsed/>
   </w:style>
   <w:style w:type="table" w:default="1" w:styleId="Tabelanormal">

</xml_diff>